<commit_message>
add rest emdpoint for statistics
</commit_message>
<xml_diff>
--- a/documentation.docx
+++ b/documentation.docx
@@ -615,6 +615,7 @@
         <w:rPr>
           <w:color w:val="0563C1" w:themeColor="hyperlink"/>
           <w:u w:val="single"/>
+          <w:lang w:val="de-CH"/>
         </w:rPr>
       </w:pPr>
       <w:r>
@@ -1216,7 +1217,6 @@
       <w:pPr>
         <w:rPr>
           <w:rFonts w:ascii="Consolas" w:hAnsi="Consolas"/>
-          <w:lang w:val="de-CH"/>
         </w:rPr>
       </w:pPr>
       <w:proofErr w:type="spellStart"/>
@@ -1243,24 +1243,19 @@
       <w:r>
         <w:rPr>
           <w:rFonts w:ascii="Consolas" w:hAnsi="Consolas"/>
-          <w:lang w:val="de-CH"/>
         </w:rPr>
         <w:t>.</w:t>
       </w:r>
-      <w:proofErr w:type="spellStart"/>
       <w:r>
         <w:rPr>
           <w:rFonts w:ascii="Consolas" w:hAnsi="Consolas"/>
-          <w:lang w:val="de-CH"/>
         </w:rPr>
         <w:t>size</w:t>
       </w:r>
-      <w:proofErr w:type="spellEnd"/>
       <w:proofErr w:type="gramEnd"/>
       <w:r>
         <w:rPr>
           <w:rFonts w:ascii="Consolas" w:hAnsi="Consolas"/>
-          <w:lang w:val="de-CH"/>
         </w:rPr>
         <w:t xml:space="preserve"> </w:t>
       </w:r>
@@ -1274,21 +1269,18 @@
       <w:r>
         <w:rPr>
           <w:rFonts w:ascii="Consolas" w:hAnsi="Consolas"/>
-          <w:lang w:val="de-CH"/>
         </w:rPr>
         <w:t xml:space="preserve"> </w:t>
       </w:r>
       <w:r>
         <w:rPr>
           <w:rFonts w:ascii="Consolas" w:hAnsi="Consolas"/>
-          <w:lang w:val="de-CH"/>
         </w:rPr>
         <w:t xml:space="preserve"> </w:t>
       </w:r>
       <w:r>
         <w:rPr>
           <w:rFonts w:ascii="Consolas" w:hAnsi="Consolas"/>
-          <w:lang w:val="de-CH"/>
         </w:rPr>
         <w:t>77587</w:t>
       </w:r>
@@ -1536,7 +1528,6 @@
         <w:spacing w:line="254" w:lineRule="auto"/>
         <w:ind w:left="720"/>
       </w:pPr>
-      <w:proofErr w:type="spellStart"/>
       <w:r>
         <w:t>Score</w:t>
       </w:r>
@@ -1551,6 +1542,7 @@
         <w:spacing w:line="254" w:lineRule="auto"/>
         <w:ind w:left="720"/>
       </w:pPr>
+      <w:proofErr w:type="spellStart"/>
       <w:r>
         <w:t>Anzahl</w:t>
       </w:r>
@@ -1888,14 +1880,7 @@
           <w:b/>
           <w:lang w:val="de-CH"/>
         </w:rPr>
-        <w:t>O</w:t>
-      </w:r>
-      <w:r>
-        <w:rPr>
-          <w:b/>
-          <w:lang w:val="de-CH"/>
-        </w:rPr>
-        <w:t>ccurence</w:t>
+        <w:t>Occurence</w:t>
       </w:r>
       <w:proofErr w:type="spellEnd"/>
       <w:r>
@@ -1978,25 +1963,7 @@
         <w:rPr>
           <w:lang w:val="de-CH"/>
         </w:rPr>
-        <w:t xml:space="preserve">: </w:t>
-      </w:r>
-      <w:r>
-        <w:rPr>
-          <w:lang w:val="de-CH"/>
-        </w:rPr>
-        <w:t xml:space="preserve">Summe der </w:t>
-      </w:r>
-      <w:r>
-        <w:rPr>
-          <w:lang w:val="de-CH"/>
-        </w:rPr>
-        <w:t>beantworteten</w:t>
-      </w:r>
-      <w:r>
-        <w:rPr>
-          <w:lang w:val="de-CH"/>
-        </w:rPr>
-        <w:t xml:space="preserve"> Fragen, die dieses Tag beinhalten</w:t>
+        <w:t>: Summe der beantworteten Fragen, die dieses Tag beinhalten</w:t>
       </w:r>
     </w:p>
     <w:p>
@@ -2016,33 +1983,14 @@
           <w:b/>
           <w:lang w:val="de-CH"/>
         </w:rPr>
-        <w:t>Una</w:t>
-      </w:r>
-      <w:r>
-        <w:rPr>
-          <w:b/>
-          <w:lang w:val="de-CH"/>
-        </w:rPr>
-        <w:t>nswered</w:t>
-      </w:r>
-      <w:proofErr w:type="spellEnd"/>
-      <w:r>
-        <w:rPr>
-          <w:lang w:val="de-CH"/>
-        </w:rPr>
-        <w:t xml:space="preserve">: Summe der </w:t>
-      </w:r>
-      <w:r>
-        <w:rPr>
-          <w:lang w:val="de-CH"/>
-        </w:rPr>
-        <w:t>un</w:t>
-      </w:r>
-      <w:r>
-        <w:rPr>
-          <w:lang w:val="de-CH"/>
-        </w:rPr>
-        <w:t>beantworteten Fragen, die dieses Tag beinhalten</w:t>
+        <w:t>Unanswered</w:t>
+      </w:r>
+      <w:proofErr w:type="spellEnd"/>
+      <w:r>
+        <w:rPr>
+          <w:lang w:val="de-CH"/>
+        </w:rPr>
+        <w:t>: Summe der unbeantworteten Fragen, die dieses Tag beinhalten</w:t>
       </w:r>
     </w:p>
     <w:p>
@@ -2107,14 +2055,7 @@
           <w:b/>
           <w:lang w:val="de-CH"/>
         </w:rPr>
-        <w:t>A</w:t>
-      </w:r>
-      <w:r>
-        <w:rPr>
-          <w:b/>
-          <w:lang w:val="de-CH"/>
-        </w:rPr>
-        <w:t>nsweredRatio</w:t>
+        <w:t>AnsweredRatio</w:t>
       </w:r>
       <w:proofErr w:type="spellEnd"/>
       <w:r>
@@ -2126,6 +2067,57 @@
     </w:p>
     <w:p>
       <w:pPr>
+        <w:rPr>
+          <w:lang w:val="de-CH"/>
+        </w:rPr>
+      </w:pPr>
+      <w:r>
+        <w:rPr>
+          <w:lang w:val="de-CH"/>
+        </w:rPr>
+        <w:t xml:space="preserve">Bei </w:t>
+      </w:r>
+      <w:proofErr w:type="spellStart"/>
+      <w:r>
+        <w:rPr>
+          <w:lang w:val="de-CH"/>
+        </w:rPr>
+        <w:t>Ursprungsnetztwerk</w:t>
+      </w:r>
+      <w:proofErr w:type="spellEnd"/>
+      <w:r>
+        <w:rPr>
+          <w:lang w:val="de-CH"/>
+        </w:rPr>
+        <w:t xml:space="preserve"> handelt es sich um einen gerichteten Graphen (Question zu Tag). Bei der Transformation behalten wir die Kantenrichtungen bei, operieren also weiterhin auf einem gerichteten Tag zu Tag Graphen. Man könnte die Kantenrichtungen auch ignorieren, würde dadurch aber wertvolle Informationen verlieren.</w:t>
+      </w:r>
+      <w:r>
+        <w:rPr>
+          <w:lang w:val="de-CH"/>
+        </w:rPr>
+        <w:t xml:space="preserve"> </w:t>
+      </w:r>
+      <w:r>
+        <w:rPr>
+          <w:lang w:val="de-CH"/>
+        </w:rPr>
+        <w:t xml:space="preserve"> Darum tun wir das nur für gewisse Visualisierungen, </w:t>
+      </w:r>
+      <w:r>
+        <w:rPr>
+          <w:lang w:val="de-CH"/>
+        </w:rPr>
+        <w:t>bei denen</w:t>
+      </w:r>
+      <w:r>
+        <w:rPr>
+          <w:lang w:val="de-CH"/>
+        </w:rPr>
+        <w:t xml:space="preserve"> die Kantenrichtung irrelevant ist.</w:t>
+      </w:r>
+    </w:p>
+    <w:p>
+      <w:pPr>
         <w:pStyle w:val="Heading1"/>
         <w:rPr>
           <w:lang w:val="de-CH"/>
@@ -2148,7 +2140,19 @@
         <w:rPr>
           <w:lang w:val="de-CH"/>
         </w:rPr>
-        <w:t xml:space="preserve">Zur Analyse wurde der generierte ungerichtete Graph in </w:t>
+        <w:t xml:space="preserve">Zur Analyse wurde der generierte </w:t>
+      </w:r>
+      <w:r>
+        <w:rPr>
+          <w:lang w:val="de-CH"/>
+        </w:rPr>
+        <w:t>gerichtete</w:t>
+      </w:r>
+      <w:r>
+        <w:rPr>
+          <w:lang w:val="de-CH"/>
+        </w:rPr>
+        <w:t xml:space="preserve"> Graph in </w:t>
       </w:r>
       <w:proofErr w:type="spellStart"/>
       <w:r>
@@ -2327,6 +2331,7 @@
               <w:rPr>
                 <w:lang w:val="de-CH"/>
               </w:rPr>
+              <w:lastRenderedPageBreak/>
               <w:t>Anzahl Kanten</w:t>
             </w:r>
           </w:p>
@@ -2385,6 +2390,24 @@
               </w:rPr>
               <w:t>Average Degree</w:t>
             </w:r>
+            <w:r>
+              <w:rPr>
+                <w:lang w:val="de-CH"/>
+              </w:rPr>
+              <w:t xml:space="preserve"> </w:t>
+            </w:r>
+            <w:r>
+              <w:rPr>
+                <w:lang w:val="de-CH"/>
+              </w:rPr>
+              <w:t>(</w:t>
+            </w:r>
+            <w:r>
+              <w:rPr>
+                <w:lang w:val="de-CH"/>
+              </w:rPr>
+              <w:t>Kantenrichtung ignoriert)</w:t>
+            </w:r>
           </w:p>
         </w:tc>
         <w:tc>
@@ -2439,7 +2462,6 @@
               <w:rPr>
                 <w:lang w:val="de-CH"/>
               </w:rPr>
-              <w:lastRenderedPageBreak/>
               <w:t xml:space="preserve">Average </w:t>
             </w:r>
             <w:proofErr w:type="spellStart"/>
@@ -2455,6 +2477,30 @@
                 <w:lang w:val="de-CH"/>
               </w:rPr>
               <w:t xml:space="preserve"> Degree</w:t>
+            </w:r>
+            <w:r>
+              <w:rPr>
+                <w:lang w:val="de-CH"/>
+              </w:rPr>
+              <w:t xml:space="preserve"> </w:t>
+            </w:r>
+            <w:r>
+              <w:rPr>
+                <w:lang w:val="de-CH"/>
+              </w:rPr>
+              <w:t>(</w:t>
+            </w:r>
+            <w:r>
+              <w:rPr>
+                <w:lang w:val="de-CH"/>
+              </w:rPr>
+              <w:t>Kantenrichtung ignoriert)</w:t>
+            </w:r>
+            <w:r>
+              <w:rPr>
+                <w:lang w:val="de-CH"/>
+              </w:rPr>
+              <w:t xml:space="preserve"> </w:t>
             </w:r>
           </w:p>
         </w:tc>
@@ -2621,7 +2667,19 @@
               <w:rPr>
                 <w:lang w:val="de-CH"/>
               </w:rPr>
-              <w:t xml:space="preserve">icht 0, jedoch so klein, dass sie von </w:t>
+              <w:t xml:space="preserve">icht </w:t>
+            </w:r>
+            <w:r>
+              <w:rPr>
+                <w:lang w:val="de-CH"/>
+              </w:rPr>
+              <w:t xml:space="preserve">genau </w:t>
+            </w:r>
+            <w:r>
+              <w:rPr>
+                <w:lang w:val="de-CH"/>
+              </w:rPr>
+              <w:t xml:space="preserve">0, jedoch so klein, dass sie von </w:t>
             </w:r>
             <w:proofErr w:type="spellStart"/>
             <w:r>
@@ -2644,6 +2702,9 @@
     <w:p>
       <w:pPr>
         <w:keepNext/>
+        <w:rPr>
+          <w:lang w:val="de-CH"/>
+        </w:rPr>
       </w:pPr>
       <w:r>
         <w:rPr>
@@ -2714,64 +2775,658 @@
     <w:p>
       <w:pPr>
         <w:pStyle w:val="Caption"/>
+        <w:rPr>
+          <w:lang w:val="de-CH"/>
+        </w:rPr>
       </w:pPr>
       <w:bookmarkStart w:id="0" w:name="_Ref532943016"/>
-      <w:proofErr w:type="spellStart"/>
-      <w:r>
-        <w:t>Abbildung</w:t>
-      </w:r>
-      <w:proofErr w:type="spellEnd"/>
-      <w:r>
+      <w:r>
+        <w:rPr>
+          <w:lang w:val="de-CH"/>
+        </w:rPr>
+        <w:t xml:space="preserve">Abbildung </w:t>
+      </w:r>
+      <w:r>
+        <w:fldChar w:fldCharType="begin"/>
+      </w:r>
+      <w:r>
+        <w:rPr>
+          <w:lang w:val="de-CH"/>
+        </w:rPr>
+        <w:instrText xml:space="preserve"> SEQ Abbildung \* ARABIC </w:instrText>
+      </w:r>
+      <w:r>
+        <w:fldChar w:fldCharType="separate"/>
+      </w:r>
+      <w:r>
+        <w:rPr>
+          <w:noProof/>
+          <w:lang w:val="de-CH"/>
+        </w:rPr>
+        <w:t>1</w:t>
+      </w:r>
+      <w:r>
+        <w:fldChar w:fldCharType="end"/>
+      </w:r>
+      <w:bookmarkEnd w:id="0"/>
+      <w:r>
+        <w:rPr>
+          <w:lang w:val="de-CH"/>
+        </w:rPr>
+        <w:t xml:space="preserve">: Verteilung der </w:t>
+      </w:r>
+      <w:r>
+        <w:rPr>
+          <w:lang w:val="de-CH"/>
+        </w:rPr>
+        <w:t xml:space="preserve">gewichteten </w:t>
+      </w:r>
+      <w:r>
+        <w:rPr>
+          <w:lang w:val="de-CH"/>
+        </w:rPr>
+        <w:t>Knotengrad</w:t>
+      </w:r>
+      <w:r>
+        <w:rPr>
+          <w:lang w:val="de-CH"/>
+        </w:rPr>
+        <w:t>e</w:t>
+      </w:r>
+    </w:p>
+    <w:p>
+      <w:pPr>
+        <w:rPr>
+          <w:lang w:val="de-CH"/>
+        </w:rPr>
+      </w:pPr>
+      <w:r>
+        <w:rPr>
+          <w:lang w:val="de-CH"/>
+        </w:rPr>
+        <w:t>Weitere Metriken können in d</w:t>
+      </w:r>
+      <w:r>
+        <w:rPr>
+          <w:lang w:val="de-CH"/>
+        </w:rPr>
+        <w:t xml:space="preserve">iesem riesigen Netzwerk nur mit enorm hohen Rechenaufwand berechnet werden, darum werden wir in den weiteren Analysen nur bestimmte Teilnetzwerke genauer </w:t>
+      </w:r>
+      <w:r>
+        <w:rPr>
+          <w:lang w:val="de-CH"/>
+        </w:rPr>
+        <w:t>untersuchen</w:t>
+      </w:r>
+      <w:r>
+        <w:rPr>
+          <w:lang w:val="de-CH"/>
+        </w:rPr>
+        <w:t>.</w:t>
+      </w:r>
+    </w:p>
+    <w:p>
+      <w:pPr>
+        <w:rPr>
+          <w:lang w:val="de-CH"/>
+        </w:rPr>
+      </w:pPr>
+    </w:p>
+    <w:p>
+      <w:pPr>
+        <w:pStyle w:val="Heading2"/>
+        <w:rPr>
+          <w:lang w:val="de-CH"/>
+        </w:rPr>
+      </w:pPr>
+      <w:r>
+        <w:rPr>
+          <w:lang w:val="de-CH"/>
+        </w:rPr>
+        <w:lastRenderedPageBreak/>
+        <w:t>Kennzahlen zu Knotenattributen</w:t>
+      </w:r>
+    </w:p>
+    <w:p>
+      <w:pPr>
+        <w:rPr>
+          <w:lang w:val="de-CH"/>
+        </w:rPr>
+      </w:pPr>
+      <w:r>
+        <w:rPr>
+          <w:lang w:val="de-CH"/>
+        </w:rPr>
+        <w:t xml:space="preserve">Diese Kennzahlen werden innerhalb unserer Webanwendung berechnet. Die </w:t>
+      </w:r>
+      <w:proofErr w:type="spellStart"/>
+      <w:r>
+        <w:rPr>
+          <w:lang w:val="de-CH"/>
+        </w:rPr>
+        <w:t>Berechung</w:t>
+      </w:r>
+      <w:proofErr w:type="spellEnd"/>
+      <w:r>
+        <w:rPr>
+          <w:lang w:val="de-CH"/>
+        </w:rPr>
+        <w:t xml:space="preserve"> dauert </w:t>
+      </w:r>
+      <w:proofErr w:type="spellStart"/>
+      <w:r>
+        <w:rPr>
+          <w:lang w:val="de-CH"/>
+        </w:rPr>
+        <w:t>eingie</w:t>
+      </w:r>
+      <w:proofErr w:type="spellEnd"/>
+      <w:r>
+        <w:rPr>
+          <w:lang w:val="de-CH"/>
+        </w:rPr>
+        <w:t xml:space="preserve"> Sekunden und kann unter dem Rest </w:t>
+      </w:r>
+      <w:proofErr w:type="spellStart"/>
+      <w:r>
+        <w:rPr>
+          <w:lang w:val="de-CH"/>
+        </w:rPr>
+        <w:t>Endpoint</w:t>
+      </w:r>
+      <w:proofErr w:type="spellEnd"/>
+      <w:r>
+        <w:rPr>
+          <w:lang w:val="de-CH"/>
+        </w:rPr>
         <w:t xml:space="preserve"> </w:t>
       </w:r>
-      <w:r>
-        <w:fldChar w:fldCharType="begin"/>
-      </w:r>
-      <w:r>
-        <w:instrText xml:space="preserve"> SEQ Abbildung \* ARABIC </w:instrText>
-      </w:r>
-      <w:r>
-        <w:fldChar w:fldCharType="separate"/>
-      </w:r>
-      <w:r>
-        <w:rPr>
-          <w:noProof/>
-        </w:rPr>
-        <w:t>1</w:t>
-      </w:r>
-      <w:r>
-        <w:fldChar w:fldCharType="end"/>
-      </w:r>
-      <w:bookmarkEnd w:id="0"/>
-    </w:p>
-    <w:p>
-      <w:pPr>
-        <w:rPr>
-          <w:lang w:val="de-CH"/>
-        </w:rPr>
-      </w:pPr>
-      <w:r>
-        <w:rPr>
-          <w:lang w:val="de-CH"/>
-        </w:rPr>
-        <w:t>Weitere Metriken können in d</w:t>
-      </w:r>
-      <w:r>
-        <w:rPr>
-          <w:lang w:val="de-CH"/>
-        </w:rPr>
-        <w:t>iesem riesigen Netzwerk nur mit enorm hohen Rechenaufwand berechnet werden, darum werden wir in den weiteren Analysen nur bestimmte Teilnetzwerke genauer anschauen.</w:t>
+      <w:hyperlink r:id="rId13" w:history="1">
+        <w:r>
+          <w:rPr>
+            <w:rStyle w:val="Hyperlink"/>
+            <w:lang w:val="de-CH"/>
+          </w:rPr>
+          <w:t>http://localhost:8080/stats</w:t>
+        </w:r>
+      </w:hyperlink>
+      <w:r>
+        <w:rPr>
+          <w:lang w:val="de-CH"/>
+        </w:rPr>
+        <w:t xml:space="preserve"> abgerufen werden.</w:t>
       </w:r>
       <w:bookmarkStart w:id="1" w:name="_GoBack"/>
       <w:bookmarkEnd w:id="1"/>
     </w:p>
-    <w:p>
-      <w:pPr>
-        <w:rPr>
-          <w:lang w:val="de-CH"/>
-        </w:rPr>
-      </w:pPr>
-    </w:p>
+    <w:tbl>
+      <w:tblPr>
+        <w:tblStyle w:val="TableGrid"/>
+        <w:tblW w:w="0" w:type="auto"/>
+        <w:tblCellMar>
+          <w:top w:w="113" w:type="dxa"/>
+          <w:bottom w:w="113" w:type="dxa"/>
+        </w:tblCellMar>
+        <w:tblLook w:val="04A0" w:firstRow="1" w:lastRow="0" w:firstColumn="1" w:lastColumn="0" w:noHBand="0" w:noVBand="1"/>
+      </w:tblPr>
+      <w:tblGrid>
+        <w:gridCol w:w="1271"/>
+        <w:gridCol w:w="851"/>
+        <w:gridCol w:w="992"/>
+        <w:gridCol w:w="992"/>
+        <w:gridCol w:w="5244"/>
+      </w:tblGrid>
+      <w:tr>
+        <w:tc>
+          <w:tcPr>
+            <w:tcW w:w="1271" w:type="dxa"/>
+          </w:tcPr>
+          <w:p>
+            <w:pPr>
+              <w:rPr>
+                <w:b/>
+                <w:lang w:val="de-CH"/>
+              </w:rPr>
+            </w:pPr>
+            <w:r>
+              <w:rPr>
+                <w:b/>
+                <w:lang w:val="de-CH"/>
+              </w:rPr>
+              <w:t>Attribut</w:t>
+            </w:r>
+          </w:p>
+        </w:tc>
+        <w:tc>
+          <w:tcPr>
+            <w:tcW w:w="851" w:type="dxa"/>
+          </w:tcPr>
+          <w:p>
+            <w:pPr>
+              <w:rPr>
+                <w:b/>
+                <w:lang w:val="de-CH"/>
+              </w:rPr>
+            </w:pPr>
+            <w:r>
+              <w:rPr>
+                <w:b/>
+                <w:lang w:val="de-CH"/>
+              </w:rPr>
+              <w:t>Min</w:t>
+            </w:r>
+          </w:p>
+        </w:tc>
+        <w:tc>
+          <w:tcPr>
+            <w:tcW w:w="992" w:type="dxa"/>
+          </w:tcPr>
+          <w:p>
+            <w:pPr>
+              <w:rPr>
+                <w:b/>
+                <w:lang w:val="de-CH"/>
+              </w:rPr>
+            </w:pPr>
+            <w:r>
+              <w:rPr>
+                <w:b/>
+                <w:lang w:val="de-CH"/>
+              </w:rPr>
+              <w:t>Max</w:t>
+            </w:r>
+          </w:p>
+        </w:tc>
+        <w:tc>
+          <w:tcPr>
+            <w:tcW w:w="992" w:type="dxa"/>
+          </w:tcPr>
+          <w:p>
+            <w:pPr>
+              <w:rPr>
+                <w:b/>
+                <w:lang w:val="de-CH"/>
+              </w:rPr>
+            </w:pPr>
+            <w:r>
+              <w:rPr>
+                <w:b/>
+                <w:lang w:val="de-CH"/>
+              </w:rPr>
+              <w:t>Average</w:t>
+            </w:r>
+          </w:p>
+        </w:tc>
+        <w:tc>
+          <w:tcPr>
+            <w:tcW w:w="5244" w:type="dxa"/>
+          </w:tcPr>
+          <w:p>
+            <w:pPr>
+              <w:rPr>
+                <w:b/>
+                <w:lang w:val="de-CH"/>
+              </w:rPr>
+            </w:pPr>
+            <w:r>
+              <w:rPr>
+                <w:b/>
+                <w:lang w:val="de-CH"/>
+              </w:rPr>
+              <w:t>Kommentar</w:t>
+            </w:r>
+          </w:p>
+        </w:tc>
+      </w:tr>
+      <w:tr>
+        <w:tc>
+          <w:tcPr>
+            <w:tcW w:w="1271" w:type="dxa"/>
+          </w:tcPr>
+          <w:p>
+            <w:pPr>
+              <w:rPr>
+                <w:lang w:val="de-CH"/>
+              </w:rPr>
+            </w:pPr>
+            <w:proofErr w:type="spellStart"/>
+            <w:r>
+              <w:rPr>
+                <w:lang w:val="de-CH"/>
+              </w:rPr>
+              <w:t>Occurence</w:t>
+            </w:r>
+            <w:proofErr w:type="spellEnd"/>
+          </w:p>
+        </w:tc>
+        <w:tc>
+          <w:tcPr>
+            <w:tcW w:w="851" w:type="dxa"/>
+          </w:tcPr>
+          <w:p>
+            <w:pPr>
+              <w:rPr>
+                <w:lang w:val="de-CH"/>
+              </w:rPr>
+            </w:pPr>
+            <w:r>
+              <w:rPr>
+                <w:lang w:val="de-CH"/>
+              </w:rPr>
+              <w:t>1</w:t>
+            </w:r>
+          </w:p>
+        </w:tc>
+        <w:tc>
+          <w:tcPr>
+            <w:tcW w:w="992" w:type="dxa"/>
+          </w:tcPr>
+          <w:p>
+            <w:pPr>
+              <w:rPr>
+                <w:lang w:val="de-CH"/>
+              </w:rPr>
+            </w:pPr>
+            <w:r>
+              <w:rPr>
+                <w:rStyle w:val="objectbox"/>
+              </w:rPr>
+              <w:t>8471</w:t>
+            </w:r>
+          </w:p>
+        </w:tc>
+        <w:tc>
+          <w:tcPr>
+            <w:tcW w:w="992" w:type="dxa"/>
+          </w:tcPr>
+          <w:p>
+            <w:pPr>
+              <w:rPr>
+                <w:lang w:val="de-CH"/>
+              </w:rPr>
+            </w:pPr>
+            <w:r>
+              <w:rPr>
+                <w:lang w:val="de-CH"/>
+              </w:rPr>
+              <w:t>13.52</w:t>
+            </w:r>
+          </w:p>
+        </w:tc>
+        <w:tc>
+          <w:tcPr>
+            <w:tcW w:w="5244" w:type="dxa"/>
+          </w:tcPr>
+          <w:p>
+            <w:pPr>
+              <w:rPr>
+                <w:lang w:val="de-CH"/>
+              </w:rPr>
+            </w:pPr>
+          </w:p>
+        </w:tc>
+      </w:tr>
+      <w:tr>
+        <w:tc>
+          <w:tcPr>
+            <w:tcW w:w="1271" w:type="dxa"/>
+          </w:tcPr>
+          <w:p>
+            <w:pPr>
+              <w:rPr>
+                <w:lang w:val="de-CH"/>
+              </w:rPr>
+            </w:pPr>
+            <w:r>
+              <w:rPr>
+                <w:lang w:val="de-CH"/>
+              </w:rPr>
+              <w:t>Views</w:t>
+            </w:r>
+          </w:p>
+        </w:tc>
+        <w:tc>
+          <w:tcPr>
+            <w:tcW w:w="851" w:type="dxa"/>
+          </w:tcPr>
+          <w:p>
+            <w:pPr>
+              <w:rPr>
+                <w:lang w:val="de-CH"/>
+              </w:rPr>
+            </w:pPr>
+            <w:r>
+              <w:rPr>
+                <w:lang w:val="de-CH"/>
+              </w:rPr>
+              <w:t>3</w:t>
+            </w:r>
+          </w:p>
+        </w:tc>
+        <w:tc>
+          <w:tcPr>
+            <w:tcW w:w="992" w:type="dxa"/>
+          </w:tcPr>
+          <w:p>
+            <w:pPr>
+              <w:rPr>
+                <w:lang w:val="de-CH"/>
+              </w:rPr>
+            </w:pPr>
+            <w:r>
+              <w:rPr>
+                <w:rStyle w:val="objectbox"/>
+              </w:rPr>
+              <w:t>345844</w:t>
+            </w:r>
+          </w:p>
+        </w:tc>
+        <w:tc>
+          <w:tcPr>
+            <w:tcW w:w="992" w:type="dxa"/>
+          </w:tcPr>
+          <w:p>
+            <w:pPr>
+              <w:rPr>
+                <w:lang w:val="de-CH"/>
+              </w:rPr>
+            </w:pPr>
+            <w:r>
+              <w:rPr>
+                <w:rStyle w:val="objectbox"/>
+              </w:rPr>
+              <w:t>554.97</w:t>
+            </w:r>
+          </w:p>
+        </w:tc>
+        <w:tc>
+          <w:tcPr>
+            <w:tcW w:w="5244" w:type="dxa"/>
+          </w:tcPr>
+          <w:p>
+            <w:pPr>
+              <w:rPr>
+                <w:rStyle w:val="objectbox"/>
+              </w:rPr>
+            </w:pPr>
+          </w:p>
+        </w:tc>
+      </w:tr>
+      <w:tr>
+        <w:tc>
+          <w:tcPr>
+            <w:tcW w:w="1271" w:type="dxa"/>
+          </w:tcPr>
+          <w:p>
+            <w:pPr>
+              <w:rPr>
+                <w:lang w:val="de-CH"/>
+              </w:rPr>
+            </w:pPr>
+            <w:proofErr w:type="spellStart"/>
+            <w:r>
+              <w:rPr>
+                <w:lang w:val="de-CH"/>
+              </w:rPr>
+              <w:t>Answered</w:t>
+            </w:r>
+            <w:proofErr w:type="spellEnd"/>
+          </w:p>
+        </w:tc>
+        <w:tc>
+          <w:tcPr>
+            <w:tcW w:w="851" w:type="dxa"/>
+          </w:tcPr>
+          <w:p>
+            <w:pPr>
+              <w:rPr>
+                <w:lang w:val="de-CH"/>
+              </w:rPr>
+            </w:pPr>
+            <w:r>
+              <w:rPr>
+                <w:lang w:val="de-CH"/>
+              </w:rPr>
+              <w:t>0</w:t>
+            </w:r>
+          </w:p>
+        </w:tc>
+        <w:tc>
+          <w:tcPr>
+            <w:tcW w:w="992" w:type="dxa"/>
+          </w:tcPr>
+          <w:p>
+            <w:pPr>
+              <w:rPr>
+                <w:lang w:val="de-CH"/>
+              </w:rPr>
+            </w:pPr>
+            <w:r>
+              <w:rPr>
+                <w:rStyle w:val="objectbox"/>
+              </w:rPr>
+              <w:t>4290</w:t>
+            </w:r>
+          </w:p>
+        </w:tc>
+        <w:tc>
+          <w:tcPr>
+            <w:tcW w:w="992" w:type="dxa"/>
+          </w:tcPr>
+          <w:p>
+            <w:pPr>
+              <w:rPr>
+                <w:lang w:val="de-CH"/>
+              </w:rPr>
+            </w:pPr>
+            <w:r>
+              <w:rPr>
+                <w:rStyle w:val="objectbox"/>
+              </w:rPr>
+              <w:t>5.84</w:t>
+            </w:r>
+          </w:p>
+        </w:tc>
+        <w:tc>
+          <w:tcPr>
+            <w:tcW w:w="5244" w:type="dxa"/>
+          </w:tcPr>
+          <w:p>
+            <w:pPr>
+              <w:rPr>
+                <w:rStyle w:val="objectbox"/>
+              </w:rPr>
+            </w:pPr>
+          </w:p>
+        </w:tc>
+      </w:tr>
+      <w:tr>
+        <w:tc>
+          <w:tcPr>
+            <w:tcW w:w="1271" w:type="dxa"/>
+          </w:tcPr>
+          <w:p>
+            <w:pPr>
+              <w:rPr>
+                <w:lang w:val="de-CH"/>
+              </w:rPr>
+            </w:pPr>
+            <w:r>
+              <w:rPr>
+                <w:lang w:val="de-CH"/>
+              </w:rPr>
+              <w:t>Bounty</w:t>
+            </w:r>
+          </w:p>
+        </w:tc>
+        <w:tc>
+          <w:tcPr>
+            <w:tcW w:w="851" w:type="dxa"/>
+          </w:tcPr>
+          <w:p>
+            <w:pPr>
+              <w:rPr>
+                <w:lang w:val="de-CH"/>
+              </w:rPr>
+            </w:pPr>
+            <w:r>
+              <w:rPr>
+                <w:lang w:val="de-CH"/>
+              </w:rPr>
+              <w:t>0</w:t>
+            </w:r>
+          </w:p>
+        </w:tc>
+        <w:tc>
+          <w:tcPr>
+            <w:tcW w:w="992" w:type="dxa"/>
+          </w:tcPr>
+          <w:p>
+            <w:pPr>
+              <w:rPr>
+                <w:lang w:val="de-CH"/>
+              </w:rPr>
+            </w:pPr>
+            <w:r>
+              <w:rPr>
+                <w:lang w:val="de-CH"/>
+              </w:rPr>
+              <w:t>500</w:t>
+            </w:r>
+          </w:p>
+        </w:tc>
+        <w:tc>
+          <w:tcPr>
+            <w:tcW w:w="992" w:type="dxa"/>
+          </w:tcPr>
+          <w:p>
+            <w:pPr>
+              <w:rPr>
+                <w:lang w:val="de-CH"/>
+              </w:rPr>
+            </w:pPr>
+            <w:r>
+              <w:rPr>
+                <w:lang w:val="de-CH"/>
+              </w:rPr>
+              <w:t>0.3</w:t>
+            </w:r>
+          </w:p>
+        </w:tc>
+        <w:tc>
+          <w:tcPr>
+            <w:tcW w:w="5244" w:type="dxa"/>
+          </w:tcPr>
+          <w:p>
+            <w:pPr>
+              <w:rPr>
+                <w:lang w:val="de-CH"/>
+              </w:rPr>
+            </w:pPr>
+          </w:p>
+        </w:tc>
+      </w:tr>
+    </w:tbl>
     <w:p>
       <w:pPr>
         <w:rPr>
@@ -2832,14 +3487,7 @@
         <w:rPr>
           <w:lang w:val="de-CH"/>
         </w:rPr>
-        <w:t xml:space="preserve"> Attribute, die eingesammelt </w:t>
-      </w:r>
-      <w:r>
-        <w:rPr>
-          <w:lang w:val="de-CH"/>
-        </w:rPr>
-        <w:lastRenderedPageBreak/>
-        <w:t>oder sauber verarbeitet werden müssten? War die Daten-</w:t>
+        <w:t xml:space="preserve"> Attribute, die eingesammelt oder sauber verarbeitet werden müssten? War die Daten-</w:t>
       </w:r>
       <w:proofErr w:type="spellStart"/>
       <w:r>
@@ -3554,15 +4202,6 @@
   </w:num>
   <w:num w:numId="14">
     <w:abstractNumId w:val="2"/>
-    <w:lvlOverride w:ilvl="0"/>
-    <w:lvlOverride w:ilvl="1"/>
-    <w:lvlOverride w:ilvl="2"/>
-    <w:lvlOverride w:ilvl="3"/>
-    <w:lvlOverride w:ilvl="4"/>
-    <w:lvlOverride w:ilvl="5"/>
-    <w:lvlOverride w:ilvl="6"/>
-    <w:lvlOverride w:ilvl="7"/>
-    <w:lvlOverride w:ilvl="8"/>
   </w:num>
 </w:numbering>
 </file>
@@ -4722,6 +5361,11 @@
       </w:tblBorders>
     </w:tblPr>
   </w:style>
+  <w:style w:type="character" w:customStyle="1" w:styleId="objectbox">
+    <w:name w:val="objectbox"/>
+    <w:basedOn w:val="DefaultParagraphFont"/>
+    <w:rsid w:val="00C01A9D"/>
+  </w:style>
 </w:styles>
 </file>
 
@@ -5025,7 +5669,7 @@
 </file>
 
 <file path=customXml/itemProps1.xml><?xml version="1.0" encoding="utf-8"?>
-<ds:datastoreItem xmlns:ds="http://schemas.openxmlformats.org/officeDocument/2006/customXml" ds:itemID="{8B0DE369-21EC-42B0-9B16-1EE06148645C}">
+<ds:datastoreItem xmlns:ds="http://schemas.openxmlformats.org/officeDocument/2006/customXml" ds:itemID="{B971101B-33BA-4BA3-82C7-603C1CCDBD72}">
   <ds:schemaRefs>
     <ds:schemaRef ds:uri="http://schemas.openxmlformats.org/officeDocument/2006/bibliography"/>
   </ds:schemaRefs>

</xml_diff>